<commit_message>
Screenshots and updated doc to include multi-level list
</commit_message>
<xml_diff>
--- a/18017893_PROG7312.docx
+++ b/18017893_PROG7312.docx
@@ -20,12 +20,7 @@
     </w:p>
     <w:p>
       <w:r>
-        <w:t>My 5 examples for gamification are</w:t>
-      </w:r>
-      <w:bookmarkStart w:id="0" w:name="_GoBack"/>
-      <w:bookmarkEnd w:id="0"/>
-      <w:r>
-        <w:t>:</w:t>
+        <w:t>My 5 examples for gamification are:</w:t>
       </w:r>
     </w:p>
     <w:p>
@@ -97,6 +92,7 @@
           <w:id w:val="3951911"/>
           <w:citation/>
         </w:sdtPr>
+        <w:sdtEndPr/>
         <w:sdtContent>
           <w:r>
             <w:fldChar w:fldCharType="begin"/>
@@ -130,22 +126,2469 @@
         <w:t xml:space="preserve">A scoring system would allow for users to see how well they are doing, where they are going wrong and then it would allow them to be able to grow their skills and improve themselves. Gamification good way to engage users within your app, this engagement helps users get more involved into your app which in-turn helps them keep using your app, as well as gives them a reason to share your app with people they know which can help grow your userbase. </w:t>
       </w:r>
     </w:p>
+    <w:p/>
+    <w:p>
+      <w:pPr>
+        <w:pStyle w:val="Heading1"/>
+      </w:pPr>
+      <w:r>
+        <w:t>Multi-level list</w:t>
+      </w:r>
+    </w:p>
+    <w:p>
+      <w:r>
+        <w:t>0:</w:t>
+      </w:r>
+    </w:p>
+    <w:p>
+      <w:r>
+        <w:t xml:space="preserve">                    High = "Computer science, information &amp; general works"</w:t>
+      </w:r>
+    </w:p>
+    <w:p>
+      <w:r>
+        <w:t xml:space="preserve">                    Mid = "Computer science, knowledge &amp; systems"</w:t>
+      </w:r>
+    </w:p>
+    <w:p>
+      <w:r>
+        <w:t xml:space="preserve">                    Low = "Computer science, information &amp; general works"</w:t>
+      </w:r>
+    </w:p>
+    <w:p>
+      <w:r>
+        <w:t xml:space="preserve">                    </w:t>
+      </w:r>
+    </w:p>
+    <w:p>
+      <w:r>
+        <w:t xml:space="preserve">                 1:</w:t>
+      </w:r>
+    </w:p>
+    <w:p>
+      <w:r>
+        <w:t xml:space="preserve">                    High = "Computer science, information &amp; general works"</w:t>
+      </w:r>
+    </w:p>
+    <w:p>
+      <w:r>
+        <w:t xml:space="preserve">                    Mid = "Computer science, knowledge &amp; systems"</w:t>
+      </w:r>
+    </w:p>
+    <w:p>
+      <w:r>
+        <w:t xml:space="preserve">                    Low = "Knowledge"</w:t>
+      </w:r>
+    </w:p>
+    <w:p>
+      <w:r>
+        <w:t xml:space="preserve">                    </w:t>
+      </w:r>
+    </w:p>
+    <w:p>
+      <w:r>
+        <w:t xml:space="preserve">                 2:</w:t>
+      </w:r>
+    </w:p>
+    <w:p>
+      <w:r>
+        <w:t xml:space="preserve">                    High = "Computer science, information &amp; general works"</w:t>
+      </w:r>
+    </w:p>
+    <w:p>
+      <w:r>
+        <w:lastRenderedPageBreak/>
+        <w:t xml:space="preserve">                    Mid = "Computer science, knowledge &amp; systems"</w:t>
+      </w:r>
+    </w:p>
+    <w:p>
+      <w:r>
+        <w:t xml:space="preserve">                    Low = "The book"</w:t>
+      </w:r>
+    </w:p>
+    <w:p>
+      <w:r>
+        <w:t xml:space="preserve">                    </w:t>
+      </w:r>
+    </w:p>
+    <w:p>
+      <w:r>
+        <w:t xml:space="preserve">                 3:</w:t>
+      </w:r>
+    </w:p>
+    <w:p>
+      <w:r>
+        <w:t xml:space="preserve">                    High = "Computer science, information &amp; general works"</w:t>
+      </w:r>
+    </w:p>
+    <w:p>
+      <w:r>
+        <w:t xml:space="preserve">                    Mid = "Computer science, knowledge &amp; systems"</w:t>
+      </w:r>
+    </w:p>
+    <w:p>
+      <w:r>
+        <w:t xml:space="preserve">                    Low = "Systems"</w:t>
+      </w:r>
+    </w:p>
+    <w:p>
+      <w:r>
+        <w:t xml:space="preserve">                    </w:t>
+      </w:r>
+    </w:p>
+    <w:p>
+      <w:r>
+        <w:t xml:space="preserve">                 4:</w:t>
+      </w:r>
+    </w:p>
+    <w:p>
+      <w:r>
+        <w:t xml:space="preserve">                    High = "Computer science, information &amp; general works"</w:t>
+      </w:r>
+    </w:p>
+    <w:p>
+      <w:r>
+        <w:t xml:space="preserve">                    Mid = "Computer science, knowledge &amp; systems"</w:t>
+      </w:r>
+    </w:p>
+    <w:p>
+      <w:r>
+        <w:t xml:space="preserve">                    Low = "Data processing &amp; computer science"</w:t>
+      </w:r>
+    </w:p>
+    <w:p>
+      <w:r>
+        <w:t xml:space="preserve">                    </w:t>
+      </w:r>
+    </w:p>
+    <w:p>
+      <w:r>
+        <w:t xml:space="preserve">                 5:</w:t>
+      </w:r>
+    </w:p>
+    <w:p>
+      <w:r>
+        <w:t xml:space="preserve">                    High = "Computer science, information &amp; general works"</w:t>
+      </w:r>
+    </w:p>
+    <w:p>
+      <w:r>
+        <w:t xml:space="preserve">                    Mid = "Computer science, knowledge &amp; systems"</w:t>
+      </w:r>
+    </w:p>
+    <w:p>
+      <w:r>
+        <w:t xml:space="preserve">                    Low = "Computer programming, programs &amp; data"</w:t>
+      </w:r>
+    </w:p>
+    <w:p>
+      <w:r>
+        <w:t xml:space="preserve">                    </w:t>
+      </w:r>
+    </w:p>
+    <w:p>
+      <w:r>
+        <w:t xml:space="preserve">                 6:</w:t>
+      </w:r>
+    </w:p>
+    <w:p>
+      <w:r>
+        <w:t xml:space="preserve">                    High = "Computer science, information &amp; general works"</w:t>
+      </w:r>
+    </w:p>
+    <w:p>
+      <w:r>
+        <w:t xml:space="preserve">                    Mid = "Computer science, knowledge &amp; systems"</w:t>
+      </w:r>
+    </w:p>
+    <w:p>
+      <w:r>
+        <w:t xml:space="preserve">                    Low = "Special computer methods"</w:t>
+      </w:r>
+    </w:p>
+    <w:p>
+      <w:r>
+        <w:t xml:space="preserve">                    </w:t>
+      </w:r>
+    </w:p>
+    <w:p>
+      <w:r>
+        <w:t xml:space="preserve">                 7, 8, 9:</w:t>
+      </w:r>
+    </w:p>
+    <w:p>
+      <w:r>
+        <w:t xml:space="preserve">                    High = "Computer science, information &amp; general works"</w:t>
+      </w:r>
+    </w:p>
+    <w:p>
+      <w:r>
+        <w:t xml:space="preserve">                    Mid = "Computer science, knowledge &amp; systems"</w:t>
+      </w:r>
+    </w:p>
+    <w:p>
+      <w:r>
+        <w:t xml:space="preserve">                    Low = ""</w:t>
+      </w:r>
+    </w:p>
+    <w:p>
+      <w:r>
+        <w:t xml:space="preserve">                    </w:t>
+      </w:r>
+    </w:p>
+    <w:p>
+      <w:r>
+        <w:t xml:space="preserve">                 10:</w:t>
+      </w:r>
+    </w:p>
+    <w:p>
+      <w:r>
+        <w:t xml:space="preserve">                    High = "Computer science, information &amp; general works"</w:t>
+      </w:r>
+    </w:p>
+    <w:p>
+      <w:r>
+        <w:t xml:space="preserve">                    Mid = "Bibliographies"</w:t>
+      </w:r>
+    </w:p>
+    <w:p>
+      <w:r>
+        <w:lastRenderedPageBreak/>
+        <w:t xml:space="preserve">                    Low = "Bibliography"</w:t>
+      </w:r>
+    </w:p>
+    <w:p>
+      <w:r>
+        <w:t xml:space="preserve">                    </w:t>
+      </w:r>
+    </w:p>
+    <w:p>
+      <w:r>
+        <w:t xml:space="preserve">                 11:</w:t>
+      </w:r>
+    </w:p>
+    <w:p>
+      <w:r>
+        <w:t xml:space="preserve">                    High = "Computer science, information &amp; general works"</w:t>
+      </w:r>
+    </w:p>
+    <w:p>
+      <w:r>
+        <w:t xml:space="preserve">                    Mid = "Bibliographies"</w:t>
+      </w:r>
+    </w:p>
+    <w:p>
+      <w:r>
+        <w:t xml:space="preserve">                    Low = "Bibliographies"</w:t>
+      </w:r>
+    </w:p>
+    <w:p>
+      <w:r>
+        <w:t xml:space="preserve">                    </w:t>
+      </w:r>
+    </w:p>
+    <w:p>
+      <w:r>
+        <w:t xml:space="preserve">                 12:</w:t>
+      </w:r>
+    </w:p>
+    <w:p>
+      <w:r>
+        <w:t xml:space="preserve">                    High = "Computer science, information &amp; general works"</w:t>
+      </w:r>
+    </w:p>
+    <w:p>
+      <w:r>
+        <w:t xml:space="preserve">                    Mid = "Bibliographies"</w:t>
+      </w:r>
+    </w:p>
+    <w:p>
+      <w:r>
+        <w:t xml:space="preserve">                    Low = "Bibliographies of individuals"</w:t>
+      </w:r>
+    </w:p>
+    <w:p>
+      <w:r>
+        <w:t xml:space="preserve">                    </w:t>
+      </w:r>
+    </w:p>
+    <w:p>
+      <w:r>
+        <w:t xml:space="preserve">                 13:</w:t>
+      </w:r>
+    </w:p>
+    <w:p>
+      <w:r>
+        <w:t xml:space="preserve">                    High = "Computer science, information &amp; general works"</w:t>
+      </w:r>
+    </w:p>
+    <w:p>
+      <w:r>
+        <w:t xml:space="preserve">                    Mid = "Bibliographies"</w:t>
+      </w:r>
+    </w:p>
+    <w:p>
+      <w:r>
+        <w:t xml:space="preserve">                    Low = ""</w:t>
+      </w:r>
+    </w:p>
+    <w:p>
+      <w:r>
+        <w:t xml:space="preserve">                    </w:t>
+      </w:r>
+    </w:p>
+    <w:p>
+      <w:r>
+        <w:t xml:space="preserve">                 14:</w:t>
+      </w:r>
+    </w:p>
+    <w:p>
+      <w:r>
+        <w:t xml:space="preserve">                    High = "Computer science, information &amp; general works"</w:t>
+      </w:r>
+    </w:p>
+    <w:p>
+      <w:r>
+        <w:t xml:space="preserve">                    Mid = "Bibliographies"</w:t>
+      </w:r>
+    </w:p>
+    <w:p>
+      <w:r>
+        <w:t xml:space="preserve">                    Low = "Bibliographies of anonymous &amp; pseudonymous works"</w:t>
+      </w:r>
+    </w:p>
+    <w:p>
+      <w:r>
+        <w:t xml:space="preserve">                    </w:t>
+      </w:r>
+    </w:p>
+    <w:p>
+      <w:r>
+        <w:t xml:space="preserve">                 15:</w:t>
+      </w:r>
+    </w:p>
+    <w:p>
+      <w:r>
+        <w:t xml:space="preserve">                    High = "Computer science, information &amp; general works"</w:t>
+      </w:r>
+    </w:p>
+    <w:p>
+      <w:r>
+        <w:t xml:space="preserve">                    Mid = "Bibliographies"</w:t>
+      </w:r>
+    </w:p>
+    <w:p>
+      <w:r>
+        <w:t xml:space="preserve">                    Low = "Bibliographies of works from specific places"</w:t>
+      </w:r>
+    </w:p>
+    <w:p>
+      <w:r>
+        <w:t xml:space="preserve">                    </w:t>
+      </w:r>
+    </w:p>
+    <w:p>
+      <w:r>
+        <w:t xml:space="preserve">                 16:</w:t>
+      </w:r>
+    </w:p>
+    <w:p>
+      <w:r>
+        <w:t xml:space="preserve">                    High = "Computer science, information &amp; general works"</w:t>
+      </w:r>
+    </w:p>
+    <w:p>
+      <w:r>
+        <w:t xml:space="preserve">                    Mid = "Bibliographies"</w:t>
+      </w:r>
+    </w:p>
+    <w:p>
+      <w:r>
+        <w:t xml:space="preserve">                    Low = "Bibliographies of works on specific subjects"</w:t>
+      </w:r>
+    </w:p>
+    <w:p>
+      <w:r>
+        <w:lastRenderedPageBreak/>
+        <w:t xml:space="preserve">                    </w:t>
+      </w:r>
+    </w:p>
+    <w:p>
+      <w:r>
+        <w:t xml:space="preserve">                 17:</w:t>
+      </w:r>
+    </w:p>
+    <w:p>
+      <w:r>
+        <w:t xml:space="preserve">                    High = "Computer science, information &amp; general works"</w:t>
+      </w:r>
+    </w:p>
+    <w:p>
+      <w:r>
+        <w:t xml:space="preserve">                    Mid = "Bibliographies"</w:t>
+      </w:r>
+    </w:p>
+    <w:p>
+      <w:r>
+        <w:t xml:space="preserve">                    Low = "General subject </w:t>
+      </w:r>
+      <w:proofErr w:type="spellStart"/>
+      <w:r>
+        <w:t>catalogs</w:t>
+      </w:r>
+      <w:proofErr w:type="spellEnd"/>
+      <w:r>
+        <w:t>"</w:t>
+      </w:r>
+    </w:p>
+    <w:p>
+      <w:r>
+        <w:t xml:space="preserve">                    </w:t>
+      </w:r>
+    </w:p>
+    <w:p>
+      <w:r>
+        <w:t xml:space="preserve">                 18:</w:t>
+      </w:r>
+    </w:p>
+    <w:p>
+      <w:r>
+        <w:t xml:space="preserve">                    High = "Computer science, information &amp; general works"</w:t>
+      </w:r>
+    </w:p>
+    <w:p>
+      <w:r>
+        <w:t xml:space="preserve">                    Mid = "Bibliographies"</w:t>
+      </w:r>
+    </w:p>
+    <w:p>
+      <w:r>
+        <w:t xml:space="preserve">                    Low = "</w:t>
+      </w:r>
+      <w:proofErr w:type="spellStart"/>
+      <w:r>
+        <w:t>Catalogs</w:t>
+      </w:r>
+      <w:proofErr w:type="spellEnd"/>
+      <w:r>
+        <w:t xml:space="preserve"> arranged by author, date, etc."</w:t>
+      </w:r>
+    </w:p>
+    <w:p>
+      <w:r>
+        <w:t xml:space="preserve">                    </w:t>
+      </w:r>
+    </w:p>
+    <w:p>
+      <w:r>
+        <w:t xml:space="preserve">                 19:</w:t>
+      </w:r>
+    </w:p>
+    <w:p>
+      <w:r>
+        <w:t xml:space="preserve">                    High = "Computer science, information &amp; general works"</w:t>
+      </w:r>
+    </w:p>
+    <w:p>
+      <w:r>
+        <w:t xml:space="preserve">                    Mid = "Bibliographies"</w:t>
+      </w:r>
+    </w:p>
+    <w:p>
+      <w:r>
+        <w:t xml:space="preserve">                    Low = "Dictionary </w:t>
+      </w:r>
+      <w:proofErr w:type="spellStart"/>
+      <w:r>
+        <w:t>catalogs</w:t>
+      </w:r>
+      <w:proofErr w:type="spellEnd"/>
+      <w:r>
+        <w:t>"</w:t>
+      </w:r>
+    </w:p>
+    <w:p>
+      <w:r>
+        <w:t xml:space="preserve">                    </w:t>
+      </w:r>
+    </w:p>
+    <w:p>
+      <w:r>
+        <w:t xml:space="preserve">                 20:</w:t>
+      </w:r>
+    </w:p>
+    <w:p>
+      <w:r>
+        <w:t xml:space="preserve">                    High = "Computer science, information &amp; general works"</w:t>
+      </w:r>
+    </w:p>
+    <w:p>
+      <w:r>
+        <w:t xml:space="preserve">                    Mid = "Library &amp; information sciences"</w:t>
+      </w:r>
+    </w:p>
+    <w:p>
+      <w:r>
+        <w:t xml:space="preserve">                    Low = "Library &amp; information sciences"</w:t>
+      </w:r>
+    </w:p>
+    <w:p>
+      <w:r>
+        <w:t xml:space="preserve">                    </w:t>
+      </w:r>
+    </w:p>
+    <w:p>
+      <w:r>
+        <w:t xml:space="preserve">                 21:</w:t>
+      </w:r>
+    </w:p>
+    <w:p>
+      <w:r>
+        <w:t xml:space="preserve">                    High = "Computer science, information &amp; general works"</w:t>
+      </w:r>
+    </w:p>
+    <w:p>
+      <w:r>
+        <w:t xml:space="preserve">                    Mid = "Library &amp; information sciences"</w:t>
+      </w:r>
+    </w:p>
+    <w:p>
+      <w:r>
+        <w:t xml:space="preserve">                    Low = "Library relationships"</w:t>
+      </w:r>
+    </w:p>
+    <w:p>
+      <w:r>
+        <w:t xml:space="preserve">                    </w:t>
+      </w:r>
+    </w:p>
+    <w:p>
+      <w:r>
+        <w:t xml:space="preserve">                 22:</w:t>
+      </w:r>
+    </w:p>
+    <w:p>
+      <w:r>
+        <w:t xml:space="preserve">                    High = "Computer science, information &amp; general works"</w:t>
+      </w:r>
+    </w:p>
+    <w:p>
+      <w:r>
+        <w:t xml:space="preserve">                    Mid = "Library &amp; information sciences"</w:t>
+      </w:r>
+    </w:p>
+    <w:p>
+      <w:r>
+        <w:t xml:space="preserve">                    Low = "Library relationships"</w:t>
+      </w:r>
+    </w:p>
+    <w:p>
+      <w:r>
+        <w:t xml:space="preserve">                    </w:t>
+      </w:r>
+    </w:p>
+    <w:p>
+      <w:r>
+        <w:lastRenderedPageBreak/>
+        <w:t xml:space="preserve">                 23:</w:t>
+      </w:r>
+    </w:p>
+    <w:p>
+      <w:r>
+        <w:t xml:space="preserve">                    High = "Computer science, information &amp; general works"</w:t>
+      </w:r>
+    </w:p>
+    <w:p>
+      <w:r>
+        <w:t xml:space="preserve">                    Mid = "Library &amp; information sciences"</w:t>
+      </w:r>
+    </w:p>
+    <w:p>
+      <w:r>
+        <w:t xml:space="preserve">                    Low = "Library relationships"</w:t>
+      </w:r>
+    </w:p>
+    <w:p>
+      <w:r>
+        <w:t xml:space="preserve">                    </w:t>
+      </w:r>
+    </w:p>
+    <w:p>
+      <w:r>
+        <w:t xml:space="preserve">                 24:</w:t>
+      </w:r>
+    </w:p>
+    <w:p>
+      <w:r>
+        <w:t xml:space="preserve">                    High = "Computer science, information &amp; general works"</w:t>
+      </w:r>
+    </w:p>
+    <w:p>
+      <w:r>
+        <w:t xml:space="preserve">                    Mid = "Library &amp; information sciences"</w:t>
+      </w:r>
+    </w:p>
+    <w:p>
+      <w:r>
+        <w:t xml:space="preserve">                    Low = ""</w:t>
+      </w:r>
+    </w:p>
+    <w:p>
+      <w:r>
+        <w:t xml:space="preserve">                    </w:t>
+      </w:r>
+    </w:p>
+    <w:p>
+      <w:r>
+        <w:t xml:space="preserve">                 25:</w:t>
+      </w:r>
+    </w:p>
+    <w:p>
+      <w:r>
+        <w:t xml:space="preserve">                    High = "Computer science, information &amp; general works"</w:t>
+      </w:r>
+    </w:p>
+    <w:p>
+      <w:r>
+        <w:t xml:space="preserve">                    Mid = "Library &amp; information sciences"</w:t>
+      </w:r>
+    </w:p>
+    <w:p>
+      <w:r>
+        <w:t xml:space="preserve">                    Low = "Library operations"</w:t>
+      </w:r>
+    </w:p>
+    <w:p>
+      <w:r>
+        <w:t xml:space="preserve">                    </w:t>
+      </w:r>
+    </w:p>
+    <w:p>
+      <w:r>
+        <w:t xml:space="preserve">                 26:</w:t>
+      </w:r>
+    </w:p>
+    <w:p>
+      <w:r>
+        <w:t xml:space="preserve">                    High = "Computer science, information &amp; general works"</w:t>
+      </w:r>
+    </w:p>
+    <w:p>
+      <w:r>
+        <w:t xml:space="preserve">                    Mid = "Library &amp; information sciences"</w:t>
+      </w:r>
+    </w:p>
+    <w:p>
+      <w:r>
+        <w:t xml:space="preserve">                    Low = "Libraries for specific subjects"</w:t>
+      </w:r>
+    </w:p>
+    <w:p>
+      <w:r>
+        <w:t xml:space="preserve">                    </w:t>
+      </w:r>
+    </w:p>
+    <w:p>
+      <w:r>
+        <w:t xml:space="preserve">                 27:</w:t>
+      </w:r>
+    </w:p>
+    <w:p>
+      <w:r>
+        <w:t xml:space="preserve">                    High = "Computer science, information &amp; general works"</w:t>
+      </w:r>
+    </w:p>
+    <w:p>
+      <w:r>
+        <w:t xml:space="preserve">                    Mid = "Library &amp; information sciences"</w:t>
+      </w:r>
+    </w:p>
+    <w:p>
+      <w:r>
+        <w:t xml:space="preserve">                    Low = "General libraries"</w:t>
+      </w:r>
+    </w:p>
+    <w:p>
+      <w:r>
+        <w:t xml:space="preserve">                    </w:t>
+      </w:r>
+    </w:p>
+    <w:p>
+      <w:r>
+        <w:t xml:space="preserve">                 28:</w:t>
+      </w:r>
+    </w:p>
+    <w:p>
+      <w:r>
+        <w:t xml:space="preserve">                    High = "Computer science, information &amp; general works"</w:t>
+      </w:r>
+    </w:p>
+    <w:p>
+      <w:r>
+        <w:t xml:space="preserve">                    Mid = "Library &amp; information sciences"</w:t>
+      </w:r>
+    </w:p>
+    <w:p>
+      <w:r>
+        <w:t xml:space="preserve">                    Low = "Reading &amp; use of other information media"</w:t>
+      </w:r>
+    </w:p>
+    <w:p>
+      <w:r>
+        <w:t xml:space="preserve">                    </w:t>
+      </w:r>
+    </w:p>
+    <w:p>
+      <w:r>
+        <w:t xml:space="preserve">                 29:</w:t>
+      </w:r>
+    </w:p>
+    <w:p>
+      <w:r>
+        <w:lastRenderedPageBreak/>
+        <w:t xml:space="preserve">                    High = "Computer science, information &amp; general works"</w:t>
+      </w:r>
+    </w:p>
+    <w:p>
+      <w:r>
+        <w:t xml:space="preserve">                    Mid = "Library &amp; information sciences"</w:t>
+      </w:r>
+    </w:p>
+    <w:p>
+      <w:r>
+        <w:t xml:space="preserve">                    Low = ""</w:t>
+      </w:r>
+    </w:p>
+    <w:p>
+      <w:r>
+        <w:t xml:space="preserve">                    </w:t>
+      </w:r>
+    </w:p>
+    <w:p>
+      <w:r>
+        <w:t xml:space="preserve">                 30:</w:t>
+      </w:r>
+    </w:p>
+    <w:p>
+      <w:r>
+        <w:t xml:space="preserve">                    High = "Computer science, information &amp; general works"</w:t>
+      </w:r>
+    </w:p>
+    <w:p>
+      <w:r>
+        <w:t xml:space="preserve">                    Mid = "</w:t>
+      </w:r>
+      <w:proofErr w:type="spellStart"/>
+      <w:r>
+        <w:t>Encyclopedias</w:t>
+      </w:r>
+      <w:proofErr w:type="spellEnd"/>
+      <w:r>
+        <w:t xml:space="preserve"> &amp; books of facts"</w:t>
+      </w:r>
+    </w:p>
+    <w:p>
+      <w:r>
+        <w:t xml:space="preserve">                    Low = "General </w:t>
+      </w:r>
+      <w:proofErr w:type="spellStart"/>
+      <w:r>
+        <w:t>encyclopedic</w:t>
+      </w:r>
+      <w:proofErr w:type="spellEnd"/>
+      <w:r>
+        <w:t xml:space="preserve"> works"</w:t>
+      </w:r>
+    </w:p>
+    <w:p>
+      <w:r>
+        <w:t xml:space="preserve">                    </w:t>
+      </w:r>
+    </w:p>
+    <w:p>
+      <w:r>
+        <w:t xml:space="preserve">                 31:</w:t>
+      </w:r>
+    </w:p>
+    <w:p>
+      <w:r>
+        <w:t xml:space="preserve">                    High = "Computer science, information &amp; general works"</w:t>
+      </w:r>
+    </w:p>
+    <w:p>
+      <w:r>
+        <w:t xml:space="preserve">                    Mid = "</w:t>
+      </w:r>
+      <w:proofErr w:type="spellStart"/>
+      <w:r>
+        <w:t>Encyclopedias</w:t>
+      </w:r>
+      <w:proofErr w:type="spellEnd"/>
+      <w:r>
+        <w:t xml:space="preserve"> &amp; books of facts"</w:t>
+      </w:r>
+    </w:p>
+    <w:p>
+      <w:r>
+        <w:t xml:space="preserve">                    Low = "</w:t>
+      </w:r>
+      <w:proofErr w:type="spellStart"/>
+      <w:r>
+        <w:t>Encyclopedias</w:t>
+      </w:r>
+      <w:proofErr w:type="spellEnd"/>
+      <w:r>
+        <w:t xml:space="preserve"> in American English"</w:t>
+      </w:r>
+    </w:p>
+    <w:p>
+      <w:r>
+        <w:t xml:space="preserve">                    </w:t>
+      </w:r>
+    </w:p>
+    <w:p>
+      <w:r>
+        <w:t xml:space="preserve">                 32:</w:t>
+      </w:r>
+    </w:p>
+    <w:p>
+      <w:r>
+        <w:t xml:space="preserve">                    High = "Computer science, information &amp; general works"</w:t>
+      </w:r>
+    </w:p>
+    <w:p>
+      <w:r>
+        <w:t xml:space="preserve">                    Mid = "</w:t>
+      </w:r>
+      <w:proofErr w:type="spellStart"/>
+      <w:r>
+        <w:t>Encyc</w:t>
+      </w:r>
+      <w:bookmarkStart w:id="0" w:name="_GoBack"/>
+      <w:bookmarkEnd w:id="0"/>
+      <w:r>
+        <w:t>lopedias</w:t>
+      </w:r>
+      <w:proofErr w:type="spellEnd"/>
+      <w:r>
+        <w:t xml:space="preserve"> &amp; books of facts"</w:t>
+      </w:r>
+    </w:p>
+    <w:p>
+      <w:r>
+        <w:t xml:space="preserve">                    Low = "</w:t>
+      </w:r>
+      <w:proofErr w:type="spellStart"/>
+      <w:r>
+        <w:t>Encyclopedias</w:t>
+      </w:r>
+      <w:proofErr w:type="spellEnd"/>
+      <w:r>
+        <w:t xml:space="preserve"> in English"</w:t>
+      </w:r>
+    </w:p>
+    <w:p>
+      <w:r>
+        <w:t xml:space="preserve">                    </w:t>
+      </w:r>
+    </w:p>
+    <w:p>
+      <w:r>
+        <w:t xml:space="preserve">                 33:</w:t>
+      </w:r>
+    </w:p>
+    <w:p>
+      <w:r>
+        <w:t xml:space="preserve">                    High = "Computer science, information &amp; general works"</w:t>
+      </w:r>
+    </w:p>
+    <w:p>
+      <w:r>
+        <w:t xml:space="preserve">                    Mid = "</w:t>
+      </w:r>
+      <w:proofErr w:type="spellStart"/>
+      <w:r>
+        <w:t>Encyclopedias</w:t>
+      </w:r>
+      <w:proofErr w:type="spellEnd"/>
+      <w:r>
+        <w:t xml:space="preserve"> &amp; books of facts"</w:t>
+      </w:r>
+    </w:p>
+    <w:p>
+      <w:r>
+        <w:t xml:space="preserve">                    Low = "</w:t>
+      </w:r>
+      <w:proofErr w:type="spellStart"/>
+      <w:r>
+        <w:t>Encyclopedias</w:t>
+      </w:r>
+      <w:proofErr w:type="spellEnd"/>
+      <w:r>
+        <w:t xml:space="preserve"> in other Germanic languages"</w:t>
+      </w:r>
+    </w:p>
+    <w:p>
+      <w:r>
+        <w:t xml:space="preserve">                    </w:t>
+      </w:r>
+    </w:p>
+    <w:p>
+      <w:r>
+        <w:t xml:space="preserve">                 34:</w:t>
+      </w:r>
+    </w:p>
+    <w:p>
+      <w:r>
+        <w:t xml:space="preserve">                    High = "Computer science, information &amp; general works"</w:t>
+      </w:r>
+    </w:p>
+    <w:p>
+      <w:r>
+        <w:t xml:space="preserve">                    Mid = "</w:t>
+      </w:r>
+      <w:proofErr w:type="spellStart"/>
+      <w:r>
+        <w:t>Encyclopedias</w:t>
+      </w:r>
+      <w:proofErr w:type="spellEnd"/>
+      <w:r>
+        <w:t xml:space="preserve"> &amp; books of facts"</w:t>
+      </w:r>
+    </w:p>
+    <w:p>
+      <w:r>
+        <w:t xml:space="preserve">                    Low = "</w:t>
+      </w:r>
+      <w:proofErr w:type="spellStart"/>
+      <w:r>
+        <w:t>Encyclopedias</w:t>
+      </w:r>
+      <w:proofErr w:type="spellEnd"/>
+      <w:r>
+        <w:t xml:space="preserve"> in French, Occitan, and Catalan"</w:t>
+      </w:r>
+    </w:p>
+    <w:p>
+      <w:r>
+        <w:t xml:space="preserve">                    </w:t>
+      </w:r>
+    </w:p>
+    <w:p>
+      <w:r>
+        <w:t xml:space="preserve">                 35:</w:t>
+      </w:r>
+    </w:p>
+    <w:p>
+      <w:r>
+        <w:t xml:space="preserve">                    High = "Computer science, information &amp; general works"</w:t>
+      </w:r>
+    </w:p>
+    <w:p>
+      <w:r>
+        <w:lastRenderedPageBreak/>
+        <w:t xml:space="preserve">                    Mid = "</w:t>
+      </w:r>
+      <w:proofErr w:type="spellStart"/>
+      <w:r>
+        <w:t>Encyclopedias</w:t>
+      </w:r>
+      <w:proofErr w:type="spellEnd"/>
+      <w:r>
+        <w:t xml:space="preserve"> &amp; books of facts"</w:t>
+      </w:r>
+    </w:p>
+    <w:p>
+      <w:r>
+        <w:t xml:space="preserve">                    Low = "</w:t>
+      </w:r>
+      <w:proofErr w:type="spellStart"/>
+      <w:r>
+        <w:t>Encyclopedias</w:t>
+      </w:r>
+      <w:proofErr w:type="spellEnd"/>
+      <w:r>
+        <w:t xml:space="preserve"> in Italian, Romanian, and related languages"</w:t>
+      </w:r>
+    </w:p>
+    <w:p>
+      <w:r>
+        <w:t xml:space="preserve">                    </w:t>
+      </w:r>
+    </w:p>
+    <w:p>
+      <w:r>
+        <w:t xml:space="preserve">                 36:</w:t>
+      </w:r>
+    </w:p>
+    <w:p>
+      <w:r>
+        <w:t xml:space="preserve">                    High = "Computer science, information &amp; general works"</w:t>
+      </w:r>
+    </w:p>
+    <w:p>
+      <w:r>
+        <w:t xml:space="preserve">                    Mid = "</w:t>
+      </w:r>
+      <w:proofErr w:type="spellStart"/>
+      <w:r>
+        <w:t>Encyclopedias</w:t>
+      </w:r>
+      <w:proofErr w:type="spellEnd"/>
+      <w:r>
+        <w:t xml:space="preserve"> &amp; books of facts"</w:t>
+      </w:r>
+    </w:p>
+    <w:p>
+      <w:r>
+        <w:t xml:space="preserve">                    Low = "</w:t>
+      </w:r>
+      <w:proofErr w:type="spellStart"/>
+      <w:r>
+        <w:t>Encyclopedias</w:t>
+      </w:r>
+      <w:proofErr w:type="spellEnd"/>
+      <w:r>
+        <w:t xml:space="preserve"> in Spanish &amp; Portuguese"</w:t>
+      </w:r>
+    </w:p>
+    <w:p>
+      <w:r>
+        <w:t xml:space="preserve">                    </w:t>
+      </w:r>
+    </w:p>
+    <w:p>
+      <w:r>
+        <w:t xml:space="preserve">                 37:</w:t>
+      </w:r>
+    </w:p>
+    <w:p>
+      <w:r>
+        <w:t xml:space="preserve">                    High = "Computer science, information &amp; general works"</w:t>
+      </w:r>
+    </w:p>
+    <w:p>
+      <w:r>
+        <w:t xml:space="preserve">                    Mid = "</w:t>
+      </w:r>
+      <w:proofErr w:type="spellStart"/>
+      <w:r>
+        <w:t>Encyclopedias</w:t>
+      </w:r>
+      <w:proofErr w:type="spellEnd"/>
+      <w:r>
+        <w:t xml:space="preserve"> &amp; books of facts"</w:t>
+      </w:r>
+    </w:p>
+    <w:p>
+      <w:r>
+        <w:t xml:space="preserve">                    Low = "</w:t>
+      </w:r>
+      <w:proofErr w:type="spellStart"/>
+      <w:r>
+        <w:t>Encyclopedias</w:t>
+      </w:r>
+      <w:proofErr w:type="spellEnd"/>
+      <w:r>
+        <w:t xml:space="preserve"> in Slavic languages"</w:t>
+      </w:r>
+    </w:p>
+    <w:p>
+      <w:r>
+        <w:t xml:space="preserve">                    </w:t>
+      </w:r>
+    </w:p>
+    <w:p>
+      <w:r>
+        <w:t xml:space="preserve">                 38:</w:t>
+      </w:r>
+    </w:p>
+    <w:p>
+      <w:r>
+        <w:t xml:space="preserve">                    High = "Computer science, information &amp; general works"</w:t>
+      </w:r>
+    </w:p>
+    <w:p>
+      <w:r>
+        <w:t xml:space="preserve">                    Mid = "</w:t>
+      </w:r>
+      <w:proofErr w:type="spellStart"/>
+      <w:r>
+        <w:t>Encyclopedias</w:t>
+      </w:r>
+      <w:proofErr w:type="spellEnd"/>
+      <w:r>
+        <w:t xml:space="preserve"> &amp; books of facts"</w:t>
+      </w:r>
+    </w:p>
+    <w:p>
+      <w:r>
+        <w:t xml:space="preserve">                    Low = "</w:t>
+      </w:r>
+      <w:proofErr w:type="spellStart"/>
+      <w:r>
+        <w:t>Encyclopedias</w:t>
+      </w:r>
+      <w:proofErr w:type="spellEnd"/>
+      <w:r>
+        <w:t xml:space="preserve"> in Scandinavian languages"</w:t>
+      </w:r>
+    </w:p>
+    <w:p>
+      <w:r>
+        <w:t xml:space="preserve">                    </w:t>
+      </w:r>
+    </w:p>
+    <w:p>
+      <w:r>
+        <w:t xml:space="preserve">                 39:</w:t>
+      </w:r>
+    </w:p>
+    <w:p>
+      <w:r>
+        <w:t xml:space="preserve">                    High = "Computer science, information &amp; general works"</w:t>
+      </w:r>
+    </w:p>
+    <w:p>
+      <w:r>
+        <w:t xml:space="preserve">                    Mid = "</w:t>
+      </w:r>
+      <w:proofErr w:type="spellStart"/>
+      <w:r>
+        <w:t>Encyclopedias</w:t>
+      </w:r>
+      <w:proofErr w:type="spellEnd"/>
+      <w:r>
+        <w:t xml:space="preserve"> &amp; books of facts"</w:t>
+      </w:r>
+    </w:p>
+    <w:p>
+      <w:r>
+        <w:t xml:space="preserve">                    Low = "</w:t>
+      </w:r>
+      <w:proofErr w:type="spellStart"/>
+      <w:r>
+        <w:t>Encyclopedias</w:t>
+      </w:r>
+      <w:proofErr w:type="spellEnd"/>
+      <w:r>
+        <w:t xml:space="preserve"> in other languages"</w:t>
+      </w:r>
+    </w:p>
+    <w:p>
+      <w:r>
+        <w:t xml:space="preserve">                    </w:t>
+      </w:r>
+    </w:p>
+    <w:p>
+      <w:r>
+        <w:t xml:space="preserve">                 40, 41, 42, 43, 44, 45, 46, 47, 48, 49:</w:t>
+      </w:r>
+    </w:p>
+    <w:p>
+      <w:r>
+        <w:t xml:space="preserve">                    High = "Computer science, information &amp; general works"</w:t>
+      </w:r>
+    </w:p>
+    <w:p>
+      <w:r>
+        <w:t xml:space="preserve">                    Mid = ""</w:t>
+      </w:r>
+    </w:p>
+    <w:p>
+      <w:r>
+        <w:t xml:space="preserve">                    Low = ""</w:t>
+      </w:r>
+    </w:p>
+    <w:p>
+      <w:r>
+        <w:t xml:space="preserve">                    </w:t>
+      </w:r>
+    </w:p>
+    <w:p>
+      <w:r>
+        <w:t xml:space="preserve">                 50:</w:t>
+      </w:r>
+    </w:p>
+    <w:p>
+      <w:r>
+        <w:t xml:space="preserve">                    High = "Computer science, information &amp; general works"</w:t>
+      </w:r>
+    </w:p>
+    <w:p>
+      <w:r>
+        <w:t xml:space="preserve">                    Mid = "Magazines, journals &amp; serials"</w:t>
+      </w:r>
+    </w:p>
+    <w:p>
+      <w:r>
+        <w:lastRenderedPageBreak/>
+        <w:t xml:space="preserve">                    Low = "General serial publications"</w:t>
+      </w:r>
+    </w:p>
+    <w:p>
+      <w:r>
+        <w:t xml:space="preserve">                    </w:t>
+      </w:r>
+    </w:p>
+    <w:p>
+      <w:r>
+        <w:t xml:space="preserve">                 51:</w:t>
+      </w:r>
+    </w:p>
+    <w:p>
+      <w:r>
+        <w:t xml:space="preserve">                    High = "Computer science, information &amp; general works"</w:t>
+      </w:r>
+    </w:p>
+    <w:p>
+      <w:r>
+        <w:t xml:space="preserve">                    Mid = "Magazines, journals &amp; serials"</w:t>
+      </w:r>
+    </w:p>
+    <w:p>
+      <w:r>
+        <w:t xml:space="preserve">                    Low = "Serials in American English"</w:t>
+      </w:r>
+    </w:p>
+    <w:p>
+      <w:r>
+        <w:t xml:space="preserve">                    </w:t>
+      </w:r>
+    </w:p>
+    <w:p>
+      <w:r>
+        <w:t xml:space="preserve">                 52:</w:t>
+      </w:r>
+    </w:p>
+    <w:p>
+      <w:r>
+        <w:t xml:space="preserve">                    High = "Computer science, information &amp; general works"</w:t>
+      </w:r>
+    </w:p>
+    <w:p>
+      <w:r>
+        <w:t xml:space="preserve">                    Mid = "Magazines, journals &amp; serials"</w:t>
+      </w:r>
+    </w:p>
+    <w:p>
+      <w:r>
+        <w:t xml:space="preserve">                    Low = "Serials in English"</w:t>
+      </w:r>
+    </w:p>
+    <w:p>
+      <w:r>
+        <w:t xml:space="preserve">                    </w:t>
+      </w:r>
+    </w:p>
+    <w:p>
+      <w:r>
+        <w:t xml:space="preserve">                 53:</w:t>
+      </w:r>
+    </w:p>
+    <w:p>
+      <w:r>
+        <w:t xml:space="preserve">                    High = "Computer science, information &amp; general works"</w:t>
+      </w:r>
+    </w:p>
+    <w:p>
+      <w:r>
+        <w:t xml:space="preserve">                    Mid = "Magazines, journals &amp; serials"</w:t>
+      </w:r>
+    </w:p>
+    <w:p>
+      <w:r>
+        <w:t xml:space="preserve">                    Low = "Serials in other Germanic languages"</w:t>
+      </w:r>
+    </w:p>
+    <w:p>
+      <w:r>
+        <w:t xml:space="preserve">                    </w:t>
+      </w:r>
+    </w:p>
+    <w:p>
+      <w:r>
+        <w:t xml:space="preserve">                 54:</w:t>
+      </w:r>
+    </w:p>
+    <w:p>
+      <w:r>
+        <w:t xml:space="preserve">                    High = "Computer science, information &amp; general works"</w:t>
+      </w:r>
+    </w:p>
+    <w:p>
+      <w:r>
+        <w:t xml:space="preserve">                    Mid = "Magazines, journals &amp; serials"</w:t>
+      </w:r>
+    </w:p>
+    <w:p>
+      <w:r>
+        <w:t xml:space="preserve">                    Low = "Serials in French, Occitan, and Catalan"</w:t>
+      </w:r>
+    </w:p>
+    <w:p>
+      <w:r>
+        <w:t xml:space="preserve">                    </w:t>
+      </w:r>
+    </w:p>
+    <w:p>
+      <w:r>
+        <w:t xml:space="preserve">                 55:</w:t>
+      </w:r>
+    </w:p>
+    <w:p>
+      <w:r>
+        <w:t xml:space="preserve">                    High = "Computer science, information &amp; general works"</w:t>
+      </w:r>
+    </w:p>
+    <w:p>
+      <w:r>
+        <w:t xml:space="preserve">                    Mid = "Magazines, journals &amp; serials"</w:t>
+      </w:r>
+    </w:p>
+    <w:p>
+      <w:r>
+        <w:t xml:space="preserve">                    Low = "Serials in Italian, Romanian, and related languages"</w:t>
+      </w:r>
+    </w:p>
+    <w:p>
+      <w:r>
+        <w:t xml:space="preserve">                    </w:t>
+      </w:r>
+    </w:p>
+    <w:p>
+      <w:r>
+        <w:t xml:space="preserve">                 56:</w:t>
+      </w:r>
+    </w:p>
+    <w:p>
+      <w:r>
+        <w:t xml:space="preserve">                    High = "Computer science, information &amp; general works"</w:t>
+      </w:r>
+    </w:p>
+    <w:p>
+      <w:r>
+        <w:t xml:space="preserve">                    Mid = "Magazines, journals &amp; serials"</w:t>
+      </w:r>
+    </w:p>
+    <w:p>
+      <w:r>
+        <w:t xml:space="preserve">                    Low = "Serials in Spanish &amp; Portuguese"</w:t>
+      </w:r>
+    </w:p>
+    <w:p>
+      <w:r>
+        <w:lastRenderedPageBreak/>
+        <w:t xml:space="preserve">                    </w:t>
+      </w:r>
+    </w:p>
+    <w:p>
+      <w:r>
+        <w:t xml:space="preserve">                 57:</w:t>
+      </w:r>
+    </w:p>
+    <w:p>
+      <w:r>
+        <w:t xml:space="preserve">                    High = "Computer science, information &amp; general works"</w:t>
+      </w:r>
+    </w:p>
+    <w:p>
+      <w:r>
+        <w:t xml:space="preserve">                    Mid = "Magazines, journals &amp; serials"</w:t>
+      </w:r>
+    </w:p>
+    <w:p>
+      <w:r>
+        <w:t xml:space="preserve">                    Low = "Serials in Slavic languages"</w:t>
+      </w:r>
+    </w:p>
+    <w:p>
+      <w:r>
+        <w:t xml:space="preserve">                    </w:t>
+      </w:r>
+    </w:p>
+    <w:p>
+      <w:r>
+        <w:t xml:space="preserve">                 58:</w:t>
+      </w:r>
+    </w:p>
+    <w:p>
+      <w:r>
+        <w:t xml:space="preserve">                    High = "Computer science, information &amp; general works"</w:t>
+      </w:r>
+    </w:p>
+    <w:p>
+      <w:r>
+        <w:t xml:space="preserve">                    Mid = "Magazines, journals &amp; serials"</w:t>
+      </w:r>
+    </w:p>
+    <w:p>
+      <w:r>
+        <w:t xml:space="preserve">                    Low = "Serials in Scandinavian languages"</w:t>
+      </w:r>
+    </w:p>
+    <w:p>
+      <w:r>
+        <w:t xml:space="preserve">                    </w:t>
+      </w:r>
+    </w:p>
+    <w:p>
+      <w:r>
+        <w:t xml:space="preserve">                 59:</w:t>
+      </w:r>
+    </w:p>
+    <w:p>
+      <w:r>
+        <w:t xml:space="preserve">                    High = "Computer science, information &amp; general works"</w:t>
+      </w:r>
+    </w:p>
+    <w:p>
+      <w:r>
+        <w:t xml:space="preserve">                    Mid = "Magazines, journals &amp; serials"</w:t>
+      </w:r>
+    </w:p>
+    <w:p>
+      <w:r>
+        <w:t xml:space="preserve">                    Low = "Serials in other languages"</w:t>
+      </w:r>
+    </w:p>
+    <w:p>
+      <w:r>
+        <w:t xml:space="preserve">                    </w:t>
+      </w:r>
+    </w:p>
+    <w:p>
+      <w:r>
+        <w:t xml:space="preserve">                 60:</w:t>
+      </w:r>
+    </w:p>
+    <w:p>
+      <w:r>
+        <w:t xml:space="preserve">                    High = "Computer science, information &amp; general works"</w:t>
+      </w:r>
+    </w:p>
+    <w:p>
+      <w:r>
+        <w:t xml:space="preserve">                    Mid = "Associations, organizations &amp; museums"</w:t>
+      </w:r>
+    </w:p>
+    <w:p>
+      <w:r>
+        <w:t xml:space="preserve">                    Low = "General organizations &amp; museum science"</w:t>
+      </w:r>
+    </w:p>
+    <w:p>
+      <w:r>
+        <w:t xml:space="preserve">                    </w:t>
+      </w:r>
+    </w:p>
+    <w:p>
+      <w:r>
+        <w:t xml:space="preserve">                 61:</w:t>
+      </w:r>
+    </w:p>
+    <w:p>
+      <w:r>
+        <w:t xml:space="preserve">                    High = "Computer science, information &amp; general works"</w:t>
+      </w:r>
+    </w:p>
+    <w:p>
+      <w:r>
+        <w:t xml:space="preserve">                    Mid = "Associations, organizations &amp; museums"</w:t>
+      </w:r>
+    </w:p>
+    <w:p>
+      <w:r>
+        <w:t xml:space="preserve">                    Low = "Organizations in North America"</w:t>
+      </w:r>
+    </w:p>
+    <w:p>
+      <w:r>
+        <w:t xml:space="preserve">                    </w:t>
+      </w:r>
+    </w:p>
+    <w:p>
+      <w:r>
+        <w:t xml:space="preserve">                 62:</w:t>
+      </w:r>
+    </w:p>
+    <w:p>
+      <w:r>
+        <w:t xml:space="preserve">                    High = "Computer science, information &amp; general works"</w:t>
+      </w:r>
+    </w:p>
+    <w:p>
+      <w:r>
+        <w:t xml:space="preserve">                    Mid = "Associations, organizations &amp; museums"</w:t>
+      </w:r>
+    </w:p>
+    <w:p>
+      <w:r>
+        <w:t xml:space="preserve">                    Low = "Organizations in British Isles in England"</w:t>
+      </w:r>
+    </w:p>
+    <w:p>
+      <w:r>
+        <w:t xml:space="preserve">                    </w:t>
+      </w:r>
+    </w:p>
+    <w:p>
+      <w:r>
+        <w:lastRenderedPageBreak/>
+        <w:t xml:space="preserve">                 63:</w:t>
+      </w:r>
+    </w:p>
+    <w:p>
+      <w:r>
+        <w:t xml:space="preserve">                    High = "Computer science, information &amp; general works"</w:t>
+      </w:r>
+    </w:p>
+    <w:p>
+      <w:r>
+        <w:t xml:space="preserve">                    Mid = "Associations, organizations &amp; museums"</w:t>
+      </w:r>
+    </w:p>
+    <w:p>
+      <w:r>
+        <w:t xml:space="preserve">                    Low = "Organizations in central Europe in Germany"</w:t>
+      </w:r>
+    </w:p>
+    <w:p>
+      <w:r>
+        <w:t xml:space="preserve">                    </w:t>
+      </w:r>
+    </w:p>
+    <w:p>
+      <w:r>
+        <w:t xml:space="preserve">                 64:</w:t>
+      </w:r>
+    </w:p>
+    <w:p>
+      <w:r>
+        <w:t xml:space="preserve">                    High = "Computer science, information &amp; general works"</w:t>
+      </w:r>
+    </w:p>
+    <w:p>
+      <w:r>
+        <w:t xml:space="preserve">                    Mid = "Associations, organizations &amp; museums"</w:t>
+      </w:r>
+    </w:p>
+    <w:p>
+      <w:r>
+        <w:t xml:space="preserve">                    Low = "Organizations in France &amp; Monaco"</w:t>
+      </w:r>
+    </w:p>
+    <w:p>
+      <w:r>
+        <w:t xml:space="preserve">                    </w:t>
+      </w:r>
+    </w:p>
+    <w:p>
+      <w:r>
+        <w:t xml:space="preserve">                 65:</w:t>
+      </w:r>
+    </w:p>
+    <w:p>
+      <w:r>
+        <w:t xml:space="preserve">                    High = "Computer science, information &amp; general works"</w:t>
+      </w:r>
+    </w:p>
+    <w:p>
+      <w:r>
+        <w:t xml:space="preserve">                    Mid = "Associations, organizations &amp; museums"</w:t>
+      </w:r>
+    </w:p>
+    <w:p>
+      <w:r>
+        <w:t xml:space="preserve">                    Low = "Organizations in Italy &amp; adjacent islands"</w:t>
+      </w:r>
+    </w:p>
+    <w:p>
+      <w:r>
+        <w:t xml:space="preserve">                    </w:t>
+      </w:r>
+    </w:p>
+    <w:p>
+      <w:r>
+        <w:t xml:space="preserve">                 66:</w:t>
+      </w:r>
+    </w:p>
+    <w:p>
+      <w:r>
+        <w:t xml:space="preserve">                    High = "Computer science, information &amp; general works"</w:t>
+      </w:r>
+    </w:p>
+    <w:p>
+      <w:r>
+        <w:t xml:space="preserve">                    Mid = "Associations, organizations &amp; museums"</w:t>
+      </w:r>
+    </w:p>
+    <w:p>
+      <w:r>
+        <w:t xml:space="preserve">                    Low = "Organizations in </w:t>
+      </w:r>
+      <w:proofErr w:type="gramStart"/>
+      <w:r>
+        <w:t>Iberian peninsula</w:t>
+      </w:r>
+      <w:proofErr w:type="gramEnd"/>
+      <w:r>
+        <w:t xml:space="preserve"> &amp; adjacent islands"</w:t>
+      </w:r>
+    </w:p>
+    <w:p>
+      <w:r>
+        <w:t xml:space="preserve">                    </w:t>
+      </w:r>
+    </w:p>
+    <w:p>
+      <w:r>
+        <w:t xml:space="preserve">                 67:</w:t>
+      </w:r>
+    </w:p>
+    <w:p>
+      <w:r>
+        <w:t xml:space="preserve">                    High = "Computer science, information &amp; general works"</w:t>
+      </w:r>
+    </w:p>
+    <w:p>
+      <w:r>
+        <w:t xml:space="preserve">                    Mid = "Associations, organizations &amp; museums"</w:t>
+      </w:r>
+    </w:p>
+    <w:p>
+      <w:r>
+        <w:t xml:space="preserve">                    Low = "Organizations in eastern Europe in Russia"</w:t>
+      </w:r>
+    </w:p>
+    <w:p>
+      <w:r>
+        <w:t xml:space="preserve">                    </w:t>
+      </w:r>
+    </w:p>
+    <w:p>
+      <w:r>
+        <w:t xml:space="preserve">                 68:</w:t>
+      </w:r>
+    </w:p>
+    <w:p>
+      <w:r>
+        <w:t xml:space="preserve">                    High = "Computer science, information &amp; general works"</w:t>
+      </w:r>
+    </w:p>
+    <w:p>
+      <w:r>
+        <w:t xml:space="preserve">                    Mid = "Associations, organizations &amp; museums"</w:t>
+      </w:r>
+    </w:p>
+    <w:p>
+      <w:r>
+        <w:t xml:space="preserve">                    Low = "Organizations in other geographic areas"</w:t>
+      </w:r>
+    </w:p>
+    <w:p>
+      <w:r>
+        <w:t xml:space="preserve">                    </w:t>
+      </w:r>
+    </w:p>
+    <w:p>
+      <w:r>
+        <w:t xml:space="preserve">                 69:</w:t>
+      </w:r>
+    </w:p>
+    <w:p>
+      <w:r>
+        <w:lastRenderedPageBreak/>
+        <w:t xml:space="preserve">                    High = "Computer science, information &amp; general works"</w:t>
+      </w:r>
+    </w:p>
+    <w:p>
+      <w:r>
+        <w:t xml:space="preserve">                    Mid = "Associations, organizations &amp; museums"</w:t>
+      </w:r>
+    </w:p>
+    <w:p>
+      <w:r>
+        <w:t xml:space="preserve">                    Low = "Museum science"</w:t>
+      </w:r>
+    </w:p>
+    <w:p>
+      <w:r>
+        <w:t xml:space="preserve">                    </w:t>
+      </w:r>
+    </w:p>
+    <w:p>
+      <w:r>
+        <w:t xml:space="preserve">                 70:</w:t>
+      </w:r>
+    </w:p>
+    <w:p>
+      <w:r>
+        <w:t xml:space="preserve">                    High = "Computer science, information &amp; general works"</w:t>
+      </w:r>
+    </w:p>
+    <w:p>
+      <w:r>
+        <w:t xml:space="preserve">                    Mid = "News media, journalism &amp; publishing"</w:t>
+      </w:r>
+    </w:p>
+    <w:p>
+      <w:r>
+        <w:t xml:space="preserve">                    Low = "News media, journalism, and publishing"</w:t>
+      </w:r>
+    </w:p>
+    <w:p>
+      <w:r>
+        <w:t xml:space="preserve">                    </w:t>
+      </w:r>
+    </w:p>
+    <w:p>
+      <w:r>
+        <w:t xml:space="preserve">                 71:</w:t>
+      </w:r>
+    </w:p>
+    <w:p>
+      <w:r>
+        <w:t xml:space="preserve">                    High = "Computer science, information &amp; general works"</w:t>
+      </w:r>
+    </w:p>
+    <w:p>
+      <w:r>
+        <w:t xml:space="preserve">                    Mid = "News media, journalism &amp; publishing"</w:t>
+      </w:r>
+    </w:p>
+    <w:p>
+      <w:r>
+        <w:t xml:space="preserve">                    Low = "Newspapers in North America"</w:t>
+      </w:r>
+    </w:p>
+    <w:p>
+      <w:r>
+        <w:t xml:space="preserve">                    </w:t>
+      </w:r>
+    </w:p>
+    <w:p>
+      <w:r>
+        <w:t xml:space="preserve">                 72:</w:t>
+      </w:r>
+    </w:p>
+    <w:p>
+      <w:r>
+        <w:t xml:space="preserve">                    High = "Computer science, information &amp; general works"</w:t>
+      </w:r>
+    </w:p>
+    <w:p>
+      <w:r>
+        <w:t xml:space="preserve">                    Mid = "News media, journalism &amp; publishing"</w:t>
+      </w:r>
+    </w:p>
+    <w:p>
+      <w:r>
+        <w:t xml:space="preserve">                    Low = "Newspapers in British Isles in England"</w:t>
+      </w:r>
+    </w:p>
+    <w:p>
+      <w:r>
+        <w:t xml:space="preserve">                    </w:t>
+      </w:r>
+    </w:p>
+    <w:p>
+      <w:r>
+        <w:t xml:space="preserve">                 73:</w:t>
+      </w:r>
+    </w:p>
+    <w:p>
+      <w:r>
+        <w:t xml:space="preserve">                    High = "Computer science, information &amp; general works"</w:t>
+      </w:r>
+    </w:p>
+    <w:p>
+      <w:r>
+        <w:t xml:space="preserve">                    Mid = "News media, journalism &amp; publishing"</w:t>
+      </w:r>
+    </w:p>
+    <w:p>
+      <w:r>
+        <w:t xml:space="preserve">                    Low = "Newspapers in central Europe in Germany"</w:t>
+      </w:r>
+    </w:p>
+    <w:p>
+      <w:r>
+        <w:t xml:space="preserve">                    </w:t>
+      </w:r>
+    </w:p>
+    <w:p>
+      <w:r>
+        <w:t xml:space="preserve">                 74:</w:t>
+      </w:r>
+    </w:p>
+    <w:p>
+      <w:r>
+        <w:t xml:space="preserve">                    High = "Computer science, information &amp; general works"</w:t>
+      </w:r>
+    </w:p>
+    <w:p>
+      <w:r>
+        <w:t xml:space="preserve">                    Mid = "News media, journalism &amp; publishing"</w:t>
+      </w:r>
+    </w:p>
+    <w:p>
+      <w:r>
+        <w:t xml:space="preserve">                    Low = "Newspapers in France &amp; Monaco"</w:t>
+      </w:r>
+    </w:p>
+    <w:p>
+      <w:r>
+        <w:t xml:space="preserve">                    </w:t>
+      </w:r>
+    </w:p>
+    <w:p>
+      <w:r>
+        <w:t xml:space="preserve">                 75:</w:t>
+      </w:r>
+    </w:p>
+    <w:p>
+      <w:r>
+        <w:t xml:space="preserve">                    High = "Computer science, information &amp; general works"</w:t>
+      </w:r>
+    </w:p>
+    <w:p>
+      <w:r>
+        <w:lastRenderedPageBreak/>
+        <w:t xml:space="preserve">                    Mid = "News media, journalism &amp; publishing"</w:t>
+      </w:r>
+    </w:p>
+    <w:p>
+      <w:r>
+        <w:t xml:space="preserve">                    Low = "Newspapers in Italy &amp; adjacent islands"</w:t>
+      </w:r>
+    </w:p>
+    <w:p>
+      <w:r>
+        <w:t xml:space="preserve">                    </w:t>
+      </w:r>
+    </w:p>
+    <w:p>
+      <w:r>
+        <w:t xml:space="preserve">                 76:</w:t>
+      </w:r>
+    </w:p>
+    <w:p>
+      <w:r>
+        <w:t xml:space="preserve">                    High = "Computer science, information &amp; general works"</w:t>
+      </w:r>
+    </w:p>
+    <w:p>
+      <w:r>
+        <w:t xml:space="preserve">                    Mid = "News media, journalism &amp; publishing"</w:t>
+      </w:r>
+    </w:p>
+    <w:p>
+      <w:r>
+        <w:t xml:space="preserve">                    Low = "Newspapers in </w:t>
+      </w:r>
+      <w:proofErr w:type="gramStart"/>
+      <w:r>
+        <w:t>Iberian peninsula</w:t>
+      </w:r>
+      <w:proofErr w:type="gramEnd"/>
+      <w:r>
+        <w:t xml:space="preserve"> &amp; adjacent islands"</w:t>
+      </w:r>
+    </w:p>
+    <w:p>
+      <w:r>
+        <w:t xml:space="preserve">                    </w:t>
+      </w:r>
+    </w:p>
+    <w:p>
+      <w:r>
+        <w:t xml:space="preserve">                 77:</w:t>
+      </w:r>
+    </w:p>
+    <w:p>
+      <w:r>
+        <w:t xml:space="preserve">                    High = "Computer science, information &amp; general works"</w:t>
+      </w:r>
+    </w:p>
+    <w:p>
+      <w:r>
+        <w:t xml:space="preserve">                    Mid = "News media, journalism &amp; publishing"</w:t>
+      </w:r>
+    </w:p>
+    <w:p>
+      <w:r>
+        <w:t xml:space="preserve">                    Low = "Newspapers in eastern Europe in Russia"</w:t>
+      </w:r>
+    </w:p>
+    <w:p>
+      <w:r>
+        <w:t xml:space="preserve">                    </w:t>
+      </w:r>
+    </w:p>
+    <w:p>
+      <w:r>
+        <w:t xml:space="preserve">                 78:</w:t>
+      </w:r>
+    </w:p>
+    <w:p>
+      <w:r>
+        <w:t xml:space="preserve">                    High = "Computer science, information &amp; general works"</w:t>
+      </w:r>
+    </w:p>
+    <w:p>
+      <w:r>
+        <w:t xml:space="preserve">                    Mid = "News media, journalism &amp; publishing"</w:t>
+      </w:r>
+    </w:p>
+    <w:p>
+      <w:r>
+        <w:t xml:space="preserve">                    Low = "Newspapers in Scandinavia"</w:t>
+      </w:r>
+    </w:p>
+    <w:p>
+      <w:r>
+        <w:t xml:space="preserve">                    </w:t>
+      </w:r>
+    </w:p>
+    <w:p>
+      <w:r>
+        <w:t xml:space="preserve">                 79:</w:t>
+      </w:r>
+    </w:p>
+    <w:p>
+      <w:r>
+        <w:t xml:space="preserve">                    High = "Computer science, information &amp; general works"</w:t>
+      </w:r>
+    </w:p>
+    <w:p>
+      <w:r>
+        <w:t xml:space="preserve">                    Mid = "News media, journalism &amp; publishing"</w:t>
+      </w:r>
+    </w:p>
+    <w:p>
+      <w:r>
+        <w:t xml:space="preserve">                    Low = "Newspapers in other geographic areas"</w:t>
+      </w:r>
+    </w:p>
+    <w:p>
+      <w:r>
+        <w:t xml:space="preserve">                    </w:t>
+      </w:r>
+    </w:p>
+    <w:p>
+      <w:r>
+        <w:t xml:space="preserve">                 80:</w:t>
+      </w:r>
+    </w:p>
+    <w:p>
+      <w:r>
+        <w:t xml:space="preserve">                    High = "Computer science, information &amp; general works"</w:t>
+      </w:r>
+    </w:p>
+    <w:p>
+      <w:r>
+        <w:t xml:space="preserve">                    Mid = "Quotations"</w:t>
+      </w:r>
+    </w:p>
+    <w:p>
+      <w:r>
+        <w:t xml:space="preserve">                    Low = "General collections"</w:t>
+      </w:r>
+    </w:p>
+    <w:p>
+      <w:r>
+        <w:t xml:space="preserve">                    </w:t>
+      </w:r>
+    </w:p>
+    <w:p>
+      <w:r>
+        <w:t xml:space="preserve">                 81:</w:t>
+      </w:r>
+    </w:p>
+    <w:p>
+      <w:r>
+        <w:t xml:space="preserve">                    High = "Computer science, information &amp; general works"</w:t>
+      </w:r>
+    </w:p>
+    <w:p>
+      <w:r>
+        <w:t xml:space="preserve">                    Mid = "Quotations"</w:t>
+      </w:r>
+    </w:p>
+    <w:p>
+      <w:r>
+        <w:lastRenderedPageBreak/>
+        <w:t xml:space="preserve">                    Low = "Collections in American English"</w:t>
+      </w:r>
+    </w:p>
+    <w:p>
+      <w:r>
+        <w:t xml:space="preserve">                    </w:t>
+      </w:r>
+    </w:p>
+    <w:p>
+      <w:r>
+        <w:t xml:space="preserve">                 82:</w:t>
+      </w:r>
+    </w:p>
+    <w:p>
+      <w:r>
+        <w:t xml:space="preserve">                    High = "Computer science, information &amp; general works"</w:t>
+      </w:r>
+    </w:p>
+    <w:p>
+      <w:r>
+        <w:t xml:space="preserve">                    Mid = "Quotations"</w:t>
+      </w:r>
+    </w:p>
+    <w:p>
+      <w:r>
+        <w:t xml:space="preserve">                    Low = "Collections in English"</w:t>
+      </w:r>
+    </w:p>
+    <w:p>
+      <w:r>
+        <w:t xml:space="preserve">                    </w:t>
+      </w:r>
+    </w:p>
+    <w:p>
+      <w:r>
+        <w:t xml:space="preserve">                 83:</w:t>
+      </w:r>
+    </w:p>
+    <w:p>
+      <w:r>
+        <w:t xml:space="preserve">                    High = "Computer science, information &amp; general works"</w:t>
+      </w:r>
+    </w:p>
+    <w:p>
+      <w:r>
+        <w:t xml:space="preserve">                    Mid = "Quotations"</w:t>
+      </w:r>
+    </w:p>
+    <w:p>
+      <w:r>
+        <w:t xml:space="preserve">                    Low = "Collections in other Germanic languages"</w:t>
+      </w:r>
+    </w:p>
+    <w:p>
+      <w:r>
+        <w:t xml:space="preserve">                    </w:t>
+      </w:r>
+    </w:p>
+    <w:p>
+      <w:r>
+        <w:t xml:space="preserve">                 84:</w:t>
+      </w:r>
+    </w:p>
+    <w:p>
+      <w:r>
+        <w:t xml:space="preserve">                    High = "Computer science, information &amp; general works"</w:t>
+      </w:r>
+    </w:p>
+    <w:p>
+      <w:r>
+        <w:t xml:space="preserve">                    Mid = "Quotations"</w:t>
+      </w:r>
+    </w:p>
+    <w:p>
+      <w:r>
+        <w:t xml:space="preserve">                    Low = "Collections in French, Occitan, Catalan"</w:t>
+      </w:r>
+    </w:p>
+    <w:p>
+      <w:r>
+        <w:t xml:space="preserve">                    </w:t>
+      </w:r>
+    </w:p>
+    <w:p>
+      <w:r>
+        <w:t xml:space="preserve">                 85:</w:t>
+      </w:r>
+    </w:p>
+    <w:p>
+      <w:r>
+        <w:t xml:space="preserve">                    High = "Computer science, information &amp; general works"</w:t>
+      </w:r>
+    </w:p>
+    <w:p>
+      <w:r>
+        <w:t xml:space="preserve">                    Mid = "Quotations"</w:t>
+      </w:r>
+    </w:p>
+    <w:p>
+      <w:r>
+        <w:t xml:space="preserve">                    Low = "Collections in Italian, Romanian, &amp; related languages"</w:t>
+      </w:r>
+    </w:p>
+    <w:p>
+      <w:r>
+        <w:t xml:space="preserve">                    </w:t>
+      </w:r>
+    </w:p>
+    <w:p>
+      <w:r>
+        <w:t xml:space="preserve">                 86:</w:t>
+      </w:r>
+    </w:p>
+    <w:p>
+      <w:r>
+        <w:t xml:space="preserve">                    High = "Computer science, information &amp; general works"</w:t>
+      </w:r>
+    </w:p>
+    <w:p>
+      <w:r>
+        <w:t xml:space="preserve">                    Mid = "Quotations"</w:t>
+      </w:r>
+    </w:p>
+    <w:p>
+      <w:r>
+        <w:t xml:space="preserve">                    Low = "Collections in Spanish &amp; Portuguese"</w:t>
+      </w:r>
+    </w:p>
+    <w:p>
+      <w:r>
+        <w:t xml:space="preserve">                    </w:t>
+      </w:r>
+    </w:p>
+    <w:p>
+      <w:r>
+        <w:t xml:space="preserve">                 87:</w:t>
+      </w:r>
+    </w:p>
+    <w:p>
+      <w:r>
+        <w:t xml:space="preserve">                    High = "Computer science, information &amp; general works"</w:t>
+      </w:r>
+    </w:p>
+    <w:p>
+      <w:r>
+        <w:t xml:space="preserve">                    Mid = "Quotations"</w:t>
+      </w:r>
+    </w:p>
+    <w:p>
+      <w:r>
+        <w:t xml:space="preserve">                    Low = "Collections in Slavic languages"</w:t>
+      </w:r>
+    </w:p>
+    <w:p>
+      <w:r>
+        <w:lastRenderedPageBreak/>
+        <w:t xml:space="preserve">                    </w:t>
+      </w:r>
+    </w:p>
+    <w:p>
+      <w:r>
+        <w:t xml:space="preserve">                 88:</w:t>
+      </w:r>
+    </w:p>
+    <w:p>
+      <w:r>
+        <w:t xml:space="preserve">                    High = "Computer science, information &amp; general works"</w:t>
+      </w:r>
+    </w:p>
+    <w:p>
+      <w:r>
+        <w:t xml:space="preserve">                    Mid = "Quotations"</w:t>
+      </w:r>
+    </w:p>
+    <w:p>
+      <w:r>
+        <w:t xml:space="preserve">                    Low = "Collections in Scandinavian languages"</w:t>
+      </w:r>
+    </w:p>
+    <w:p>
+      <w:r>
+        <w:t xml:space="preserve">                    </w:t>
+      </w:r>
+    </w:p>
+    <w:p>
+      <w:r>
+        <w:t xml:space="preserve">                 89:</w:t>
+      </w:r>
+    </w:p>
+    <w:p>
+      <w:r>
+        <w:t xml:space="preserve">                    High = "Computer science, information &amp; general works"</w:t>
+      </w:r>
+    </w:p>
+    <w:p>
+      <w:r>
+        <w:t xml:space="preserve">                    Mid = "Quotations"</w:t>
+      </w:r>
+    </w:p>
+    <w:p>
+      <w:r>
+        <w:t xml:space="preserve">                    Low = "Collections in other languages"</w:t>
+      </w:r>
+    </w:p>
+    <w:p>
+      <w:r>
+        <w:t xml:space="preserve">                    </w:t>
+      </w:r>
+    </w:p>
+    <w:p>
+      <w:r>
+        <w:t xml:space="preserve">                 90:</w:t>
+      </w:r>
+    </w:p>
+    <w:p>
+      <w:r>
+        <w:t xml:space="preserve">                    High = "Computer science, information &amp; general works"</w:t>
+      </w:r>
+    </w:p>
+    <w:p>
+      <w:r>
+        <w:t xml:space="preserve">                    Mid = "Manuscripts &amp; rare books"</w:t>
+      </w:r>
+    </w:p>
+    <w:p>
+      <w:r>
+        <w:t xml:space="preserve">                    Low = "Manuscripts and rare books"</w:t>
+      </w:r>
+    </w:p>
+    <w:p>
+      <w:r>
+        <w:t xml:space="preserve">                    </w:t>
+      </w:r>
+    </w:p>
+    <w:p>
+      <w:r>
+        <w:t xml:space="preserve">                 91:</w:t>
+      </w:r>
+    </w:p>
+    <w:p>
+      <w:r>
+        <w:t xml:space="preserve">                    High = "Computer science, information &amp; general works"</w:t>
+      </w:r>
+    </w:p>
+    <w:p>
+      <w:r>
+        <w:t xml:space="preserve">                    Mid = "Manuscripts &amp; rare books"</w:t>
+      </w:r>
+    </w:p>
+    <w:p>
+      <w:r>
+        <w:t xml:space="preserve">                    Low = "Manuscripts"</w:t>
+      </w:r>
+    </w:p>
+    <w:p>
+      <w:r>
+        <w:t xml:space="preserve">                    </w:t>
+      </w:r>
+    </w:p>
+    <w:p>
+      <w:r>
+        <w:t xml:space="preserve">                 92:</w:t>
+      </w:r>
+    </w:p>
+    <w:p>
+      <w:r>
+        <w:t xml:space="preserve">                    High = "Computer science, information &amp; general works"</w:t>
+      </w:r>
+    </w:p>
+    <w:p>
+      <w:r>
+        <w:t xml:space="preserve">                    Mid = "Manuscripts &amp; rare books"</w:t>
+      </w:r>
+    </w:p>
+    <w:p>
+      <w:r>
+        <w:t xml:space="preserve">                    Low = "Block books"</w:t>
+      </w:r>
+    </w:p>
+    <w:p>
+      <w:r>
+        <w:t xml:space="preserve">                    </w:t>
+      </w:r>
+    </w:p>
+    <w:p>
+      <w:r>
+        <w:t xml:space="preserve">                 93:</w:t>
+      </w:r>
+    </w:p>
+    <w:p>
+      <w:r>
+        <w:t xml:space="preserve">                    High = "Computer science, information &amp; general works"</w:t>
+      </w:r>
+    </w:p>
+    <w:p>
+      <w:r>
+        <w:t xml:space="preserve">                    Mid = "Manuscripts &amp; rare books"</w:t>
+      </w:r>
+    </w:p>
+    <w:p>
+      <w:r>
+        <w:t xml:space="preserve">                    Low = "Incunabula"</w:t>
+      </w:r>
+    </w:p>
+    <w:p>
+      <w:r>
+        <w:t xml:space="preserve">                    </w:t>
+      </w:r>
+    </w:p>
+    <w:p>
+      <w:r>
+        <w:lastRenderedPageBreak/>
+        <w:t xml:space="preserve">                 94:</w:t>
+      </w:r>
+    </w:p>
+    <w:p>
+      <w:r>
+        <w:t xml:space="preserve">                    High = "Computer science, information &amp; general works"</w:t>
+      </w:r>
+    </w:p>
+    <w:p>
+      <w:r>
+        <w:t xml:space="preserve">                    Mid = "Manuscripts &amp; rare books"</w:t>
+      </w:r>
+    </w:p>
+    <w:p>
+      <w:r>
+        <w:t xml:space="preserve">                    Low = "Printed books"</w:t>
+      </w:r>
+    </w:p>
+    <w:p>
+      <w:r>
+        <w:t xml:space="preserve">                    </w:t>
+      </w:r>
+    </w:p>
+    <w:p>
+      <w:r>
+        <w:t xml:space="preserve">                 95:</w:t>
+      </w:r>
+    </w:p>
+    <w:p>
+      <w:r>
+        <w:t xml:space="preserve">                    High = "Computer science, information &amp; general works"</w:t>
+      </w:r>
+    </w:p>
+    <w:p>
+      <w:r>
+        <w:t xml:space="preserve">                    Mid = "Manuscripts &amp; rare books"</w:t>
+      </w:r>
+    </w:p>
+    <w:p>
+      <w:r>
+        <w:t xml:space="preserve">                    Low = "Books notable for bindings"</w:t>
+      </w:r>
+    </w:p>
+    <w:p>
+      <w:r>
+        <w:t xml:space="preserve">                    </w:t>
+      </w:r>
+    </w:p>
+    <w:p>
+      <w:r>
+        <w:t xml:space="preserve">                 96:</w:t>
+      </w:r>
+    </w:p>
+    <w:p>
+      <w:r>
+        <w:t xml:space="preserve">                    High = "Computer science, information &amp; general works"</w:t>
+      </w:r>
+    </w:p>
+    <w:p>
+      <w:r>
+        <w:t xml:space="preserve">                    Mid = "Manuscripts &amp; rare books"</w:t>
+      </w:r>
+    </w:p>
+    <w:p>
+      <w:r>
+        <w:t xml:space="preserve">                    Low = "Books notable for illustrations"</w:t>
+      </w:r>
+    </w:p>
+    <w:p>
+      <w:r>
+        <w:t xml:space="preserve">                    </w:t>
+      </w:r>
+    </w:p>
+    <w:p>
+      <w:r>
+        <w:t xml:space="preserve">                 97:</w:t>
+      </w:r>
+    </w:p>
+    <w:p>
+      <w:r>
+        <w:t xml:space="preserve">                    High = "Computer science, information &amp; general works"</w:t>
+      </w:r>
+    </w:p>
+    <w:p>
+      <w:r>
+        <w:t xml:space="preserve">                    Mid = "Manuscripts &amp; rare books"</w:t>
+      </w:r>
+    </w:p>
+    <w:p>
+      <w:r>
+        <w:t xml:space="preserve">                    Low = "Books notable for ownership or origin"</w:t>
+      </w:r>
+    </w:p>
+    <w:p>
+      <w:r>
+        <w:t xml:space="preserve">                    </w:t>
+      </w:r>
+    </w:p>
+    <w:p>
+      <w:r>
+        <w:t xml:space="preserve">                 98:</w:t>
+      </w:r>
+    </w:p>
+    <w:p>
+      <w:r>
+        <w:t xml:space="preserve">                    High = "Computer science, information &amp; general works"</w:t>
+      </w:r>
+    </w:p>
+    <w:p>
+      <w:r>
+        <w:t xml:space="preserve">                    Mid = "Manuscripts &amp; rare books"</w:t>
+      </w:r>
+    </w:p>
+    <w:p>
+      <w:r>
+        <w:t xml:space="preserve">                    Low = "Prohibited works, forgeries, and hoaxes"</w:t>
+      </w:r>
+    </w:p>
+    <w:p>
+      <w:r>
+        <w:t xml:space="preserve">                    </w:t>
+      </w:r>
+    </w:p>
+    <w:p>
+      <w:r>
+        <w:t xml:space="preserve">                 99:</w:t>
+      </w:r>
+    </w:p>
+    <w:p>
+      <w:r>
+        <w:t xml:space="preserve">                    High = "Computer science, information &amp; general works"</w:t>
+      </w:r>
+    </w:p>
+    <w:p>
+      <w:r>
+        <w:t xml:space="preserve">                    Mid = "Manuscripts &amp; rare books"</w:t>
+      </w:r>
+    </w:p>
+    <w:p>
+      <w:r>
+        <w:t xml:space="preserve">                    Low = "Books notable for format"</w:t>
+      </w:r>
+    </w:p>
     <w:sdt>
       <w:sdtPr>
+        <w:rPr>
+          <w:rFonts w:asciiTheme="minorHAnsi" w:eastAsiaTheme="minorHAnsi" w:hAnsiTheme="minorHAnsi" w:cstheme="minorBidi"/>
+          <w:color w:val="auto"/>
+          <w:sz w:val="22"/>
+          <w:szCs w:val="22"/>
+        </w:rPr>
         <w:id w:val="-1941747439"/>
         <w:docPartObj>
           <w:docPartGallery w:val="Bibliographies"/>
           <w:docPartUnique/>
         </w:docPartObj>
       </w:sdtPr>
-      <w:sdtEndPr>
-        <w:rPr>
-          <w:rFonts w:asciiTheme="minorHAnsi" w:eastAsiaTheme="minorHAnsi" w:hAnsiTheme="minorHAnsi" w:cstheme="minorBidi"/>
-          <w:color w:val="auto"/>
-          <w:sz w:val="22"/>
-          <w:szCs w:val="22"/>
-        </w:rPr>
-      </w:sdtEndPr>
+      <w:sdtEndPr/>
       <w:sdtContent>
         <w:p>
           <w:pPr>
@@ -160,6 +2603,7 @@
             <w:id w:val="111145805"/>
             <w:bibliography/>
           </w:sdtPr>
+          <w:sdtEndPr/>
           <w:sdtContent>
             <w:p>
               <w:pPr>
@@ -1202,7 +3646,7 @@
 </file>
 
 <file path=customXml/itemProps1.xml><?xml version="1.0" encoding="utf-8"?>
-<ds:datastoreItem xmlns:ds="http://schemas.openxmlformats.org/officeDocument/2006/customXml" ds:itemID="{CE62678F-EC64-43A3-97DA-02EFB32C4D0A}">
+<ds:datastoreItem xmlns:ds="http://schemas.openxmlformats.org/officeDocument/2006/customXml" ds:itemID="{B457FAC8-8E6C-4DE7-973B-00821B0BC372}">
   <ds:schemaRefs>
     <ds:schemaRef ds:uri="http://schemas.openxmlformats.org/officeDocument/2006/bibliography"/>
   </ds:schemaRefs>

</xml_diff>